<commit_message>
comentarios de cosas a agregar en el tutorial
</commit_message>
<xml_diff>
--- a/Compilacion Datalogger.docx
+++ b/Compilacion Datalogger.docx
@@ -1,7 +1,55 @@
 
 <file path=word/document.xml><?xml version="1.0" encoding="utf-8"?>
-<w:document xmlns:wpc="http://schemas.microsoft.com/office/word/2010/wordprocessingCanvas" xmlns:cx="http://schemas.microsoft.com/office/drawing/2014/chartex" xmlns:cx1="http://schemas.microsoft.com/office/drawing/2015/9/8/chartex" xmlns:cx2="http://schemas.microsoft.com/office/drawing/2015/10/21/chartex" xmlns:cx3="http://schemas.microsoft.com/office/drawing/2016/5/9/chartex" xmlns:cx4="http://schemas.microsoft.com/office/drawing/2016/5/10/chartex" xmlns:cx5="http://schemas.microsoft.com/office/drawing/2016/5/11/chartex" xmlns:cx6="http://schemas.microsoft.com/office/drawing/2016/5/12/chartex" xmlns:cx7="http://schemas.microsoft.com/office/drawing/2016/5/13/chartex" xmlns:cx8="http://schemas.microsoft.com/office/drawing/2016/5/14/chartex" xmlns:mc="http://schemas.openxmlformats.org/markup-compatibility/2006" xmlns:aink="http://schemas.microsoft.com/office/drawing/2016/ink" xmlns:am3d="http://schemas.microsoft.com/office/drawing/2017/model3d" xmlns:o="urn:schemas-microsoft-com:office:office" xmlns:r="http://schemas.openxmlformats.org/officeDocument/2006/relationships" xmlns:m="http://schemas.openxmlformats.org/officeDocument/2006/math" xmlns:v="urn:schemas-microsoft-com:vml" xmlns:wp14="http://schemas.microsoft.com/office/word/2010/wordprocessingDrawing" xmlns:wp="http://schemas.openxmlformats.org/drawingml/2006/wordprocessingDrawing" xmlns:w10="urn:schemas-microsoft-com:office:word" xmlns:w="http://schemas.openxmlformats.org/wordprocessingml/2006/main" xmlns:w14="http://schemas.microsoft.com/office/word/2010/wordml" xmlns:w15="http://schemas.microsoft.com/office/word/2012/wordml" xmlns:w16cex="http://schemas.microsoft.com/office/word/2018/wordml/cex" xmlns:w16cid="http://schemas.microsoft.com/office/word/2016/wordml/cid" xmlns:w16="http://schemas.microsoft.com/office/word/2018/wordml" xmlns:w16sdtdh="http://schemas.microsoft.com/office/word/2020/wordml/sdtdatahash" xmlns:w16se="http://schemas.microsoft.com/office/word/2015/wordml/symex" xmlns:wpg="http://schemas.microsoft.com/office/word/2010/wordprocessingGroup" xmlns:wpi="http://schemas.microsoft.com/office/word/2010/wordprocessingInk" xmlns:wne="http://schemas.microsoft.com/office/word/2006/wordml" xmlns:wps="http://schemas.microsoft.com/office/word/2010/wordprocessingShape" mc:Ignorable="w14 w15 w16se w16cid w16 w16cex w16sdtdh wp14">
+<w:document xmlns:wpc="http://schemas.microsoft.com/office/word/2010/wordprocessingCanvas" xmlns:cx="http://schemas.microsoft.com/office/drawing/2014/chartex" xmlns:cx1="http://schemas.microsoft.com/office/drawing/2015/9/8/chartex" xmlns:cx2="http://schemas.microsoft.com/office/drawing/2015/10/21/chartex" xmlns:cx3="http://schemas.microsoft.com/office/drawing/2016/5/9/chartex" xmlns:cx4="http://schemas.microsoft.com/office/drawing/2016/5/10/chartex" xmlns:cx5="http://schemas.microsoft.com/office/drawing/2016/5/11/chartex" xmlns:cx6="http://schemas.microsoft.com/office/drawing/2016/5/12/chartex" xmlns:cx7="http://schemas.microsoft.com/office/drawing/2016/5/13/chartex" xmlns:cx8="http://schemas.microsoft.com/office/drawing/2016/5/14/chartex" xmlns:mc="http://schemas.openxmlformats.org/markup-compatibility/2006" xmlns:aink="http://schemas.microsoft.com/office/drawing/2016/ink" xmlns:am3d="http://schemas.microsoft.com/office/drawing/2017/model3d" xmlns:o="urn:schemas-microsoft-com:office:office" xmlns:r="http://schemas.openxmlformats.org/officeDocument/2006/relationships" xmlns:m="http://schemas.openxmlformats.org/officeDocument/2006/math" xmlns:v="urn:schemas-microsoft-com:vml" xmlns:wp14="http://schemas.microsoft.com/office/word/2010/wordprocessingDrawing" xmlns:wp="http://schemas.openxmlformats.org/drawingml/2006/wordprocessingDrawing" xmlns:w10="urn:schemas-microsoft-com:office:word" xmlns:w="http://schemas.openxmlformats.org/wordprocessingml/2006/main" xmlns:w14="http://schemas.microsoft.com/office/word/2010/wordml" xmlns:w15="http://schemas.microsoft.com/office/word/2012/wordml" xmlns:w16cid="http://schemas.microsoft.com/office/word/2016/wordml/cid" xmlns:w16se="http://schemas.microsoft.com/office/word/2015/wordml/symex" xmlns:wpg="http://schemas.microsoft.com/office/word/2010/wordprocessingGroup" xmlns:wpi="http://schemas.microsoft.com/office/word/2010/wordprocessingInk" xmlns:wne="http://schemas.microsoft.com/office/word/2006/wordml" xmlns:wps="http://schemas.microsoft.com/office/word/2010/wordprocessingShape" mc:Ignorable="w14 w15 w16se w16cid wp14">
   <w:body>
+    <w:p>
+      <w:pPr>
+        <w:jc w:val="center"/>
+        <w:rPr>
+          <w:lang w:val="es-ES"/>
+        </w:rPr>
+      </w:pPr>
+      <w:r>
+        <w:rPr>
+          <w:lang w:val="es-ES"/>
+        </w:rPr>
+        <w:t>PASOS PREVIOS: Configuración del Entorno de Desarrollo</w:t>
+      </w:r>
+    </w:p>
+    <w:p>
+      <w:pPr>
+        <w:rPr>
+          <w:color w:val="FF0000"/>
+          <w:lang w:val="es-ES"/>
+        </w:rPr>
+      </w:pPr>
+      <w:proofErr w:type="gramStart"/>
+      <w:r>
+        <w:rPr>
+          <w:color w:val="FF0000"/>
+          <w:lang w:val="es-ES"/>
+        </w:rPr>
+        <w:t>DESCRIBIR</w:t>
+      </w:r>
+      <w:proofErr w:type="gramEnd"/>
+      <w:r>
+        <w:rPr>
+          <w:color w:val="FF0000"/>
+          <w:lang w:val="es-ES"/>
+        </w:rPr>
+        <w:t xml:space="preserve"> QUE ENTORNO DE DESARROLLO SE ESTA UTILIZANDO, SI SE TIENE INSTALADO ALGUN PAQUETE/LIBRERÍA EN PARTICULAR PARA HACER QUE FUNCIONE EL SOFTWARE</w:t>
+      </w:r>
+    </w:p>
+    <w:p>
+      <w:pPr>
+        <w:jc w:val="center"/>
+        <w:rPr>
+          <w:lang w:val="es-ES"/>
+        </w:rPr>
+      </w:pPr>
+      <w:bookmarkStart w:id="0" w:name="_GoBack"/>
+      <w:bookmarkEnd w:id="0"/>
+    </w:p>
     <w:p>
       <w:pPr>
         <w:jc w:val="center"/>
@@ -34,7 +82,7 @@
     </w:p>
     <w:p>
       <w:pPr>
-        <w:pStyle w:val="ListParagraph"/>
+        <w:pStyle w:val="Prrafodelista"/>
         <w:numPr>
           <w:ilvl w:val="0"/>
           <w:numId w:val="3"/>
@@ -45,6 +93,7 @@
       </w:pPr>
       <w:r>
         <w:rPr>
+          <w:noProof/>
           <w:lang w:val="es-ES"/>
         </w:rPr>
         <w:drawing>
@@ -108,7 +157,7 @@
     </w:p>
     <w:p>
       <w:pPr>
-        <w:pStyle w:val="ListParagraph"/>
+        <w:pStyle w:val="Prrafodelista"/>
         <w:rPr>
           <w:lang w:val="es-ES"/>
         </w:rPr>
@@ -116,7 +165,7 @@
     </w:p>
     <w:p>
       <w:pPr>
-        <w:pStyle w:val="ListParagraph"/>
+        <w:pStyle w:val="Prrafodelista"/>
         <w:numPr>
           <w:ilvl w:val="0"/>
           <w:numId w:val="3"/>
@@ -209,7 +258,7 @@
     </w:p>
     <w:p>
       <w:pPr>
-        <w:pStyle w:val="ListParagraph"/>
+        <w:pStyle w:val="Prrafodelista"/>
         <w:rPr>
           <w:lang w:val="es-ES"/>
         </w:rPr>
@@ -316,7 +365,7 @@
     </w:p>
     <w:p>
       <w:pPr>
-        <w:pStyle w:val="ListParagraph"/>
+        <w:pStyle w:val="Prrafodelista"/>
         <w:rPr>
           <w:lang w:val="es-ES"/>
         </w:rPr>
@@ -324,7 +373,7 @@
     </w:p>
     <w:p>
       <w:pPr>
-        <w:pStyle w:val="ListParagraph"/>
+        <w:pStyle w:val="Prrafodelista"/>
         <w:numPr>
           <w:ilvl w:val="0"/>
           <w:numId w:val="3"/>
@@ -335,8 +384,10 @@
       </w:pPr>
       <w:r>
         <w:rPr>
-          <w:lang w:val="es-ES"/>
-        </w:rPr>
+          <w:noProof/>
+          <w:lang w:val="es-ES"/>
+        </w:rPr>
+        <w:lastRenderedPageBreak/>
         <w:drawing>
           <wp:anchor distT="0" distB="0" distL="114300" distR="114300" simplePos="0" relativeHeight="251663360" behindDoc="0" locked="0" layoutInCell="1" allowOverlap="1" wp14:anchorId="25B3674F" wp14:editId="69A25599">
             <wp:simplePos x="0" y="0"/>
@@ -407,7 +458,7 @@
 </file>
 
 <file path=word/numbering.xml><?xml version="1.0" encoding="utf-8"?>
-<w:numbering xmlns:wpc="http://schemas.microsoft.com/office/word/2010/wordprocessingCanvas" xmlns:cx="http://schemas.microsoft.com/office/drawing/2014/chartex" xmlns:cx1="http://schemas.microsoft.com/office/drawing/2015/9/8/chartex" xmlns:cx2="http://schemas.microsoft.com/office/drawing/2015/10/21/chartex" xmlns:cx3="http://schemas.microsoft.com/office/drawing/2016/5/9/chartex" xmlns:cx4="http://schemas.microsoft.com/office/drawing/2016/5/10/chartex" xmlns:cx5="http://schemas.microsoft.com/office/drawing/2016/5/11/chartex" xmlns:cx6="http://schemas.microsoft.com/office/drawing/2016/5/12/chartex" xmlns:cx7="http://schemas.microsoft.com/office/drawing/2016/5/13/chartex" xmlns:cx8="http://schemas.microsoft.com/office/drawing/2016/5/14/chartex" xmlns:mc="http://schemas.openxmlformats.org/markup-compatibility/2006" xmlns:aink="http://schemas.microsoft.com/office/drawing/2016/ink" xmlns:am3d="http://schemas.microsoft.com/office/drawing/2017/model3d" xmlns:o="urn:schemas-microsoft-com:office:office" xmlns:r="http://schemas.openxmlformats.org/officeDocument/2006/relationships" xmlns:m="http://schemas.openxmlformats.org/officeDocument/2006/math" xmlns:v="urn:schemas-microsoft-com:vml" xmlns:wp14="http://schemas.microsoft.com/office/word/2010/wordprocessingDrawing" xmlns:wp="http://schemas.openxmlformats.org/drawingml/2006/wordprocessingDrawing" xmlns:w10="urn:schemas-microsoft-com:office:word" xmlns:w="http://schemas.openxmlformats.org/wordprocessingml/2006/main" xmlns:w14="http://schemas.microsoft.com/office/word/2010/wordml" xmlns:w15="http://schemas.microsoft.com/office/word/2012/wordml" xmlns:w16cex="http://schemas.microsoft.com/office/word/2018/wordml/cex" xmlns:w16cid="http://schemas.microsoft.com/office/word/2016/wordml/cid" xmlns:w16="http://schemas.microsoft.com/office/word/2018/wordml" xmlns:w16sdtdh="http://schemas.microsoft.com/office/word/2020/wordml/sdtdatahash" xmlns:w16se="http://schemas.microsoft.com/office/word/2015/wordml/symex" xmlns:wpg="http://schemas.microsoft.com/office/word/2010/wordprocessingGroup" xmlns:wpi="http://schemas.microsoft.com/office/word/2010/wordprocessingInk" xmlns:wne="http://schemas.microsoft.com/office/word/2006/wordml" xmlns:wps="http://schemas.microsoft.com/office/word/2010/wordprocessingShape" mc:Ignorable="w14 w15 w16se w16cid w16 w16cex w16sdtdh wp14">
+<w:numbering xmlns:wpc="http://schemas.microsoft.com/office/word/2010/wordprocessingCanvas" xmlns:cx="http://schemas.microsoft.com/office/drawing/2014/chartex" xmlns:cx1="http://schemas.microsoft.com/office/drawing/2015/9/8/chartex" xmlns:cx2="http://schemas.microsoft.com/office/drawing/2015/10/21/chartex" xmlns:cx3="http://schemas.microsoft.com/office/drawing/2016/5/9/chartex" xmlns:cx4="http://schemas.microsoft.com/office/drawing/2016/5/10/chartex" xmlns:cx5="http://schemas.microsoft.com/office/drawing/2016/5/11/chartex" xmlns:cx6="http://schemas.microsoft.com/office/drawing/2016/5/12/chartex" xmlns:cx7="http://schemas.microsoft.com/office/drawing/2016/5/13/chartex" xmlns:cx8="http://schemas.microsoft.com/office/drawing/2016/5/14/chartex" xmlns:mc="http://schemas.openxmlformats.org/markup-compatibility/2006" xmlns:aink="http://schemas.microsoft.com/office/drawing/2016/ink" xmlns:am3d="http://schemas.microsoft.com/office/drawing/2017/model3d" xmlns:o="urn:schemas-microsoft-com:office:office" xmlns:r="http://schemas.openxmlformats.org/officeDocument/2006/relationships" xmlns:m="http://schemas.openxmlformats.org/officeDocument/2006/math" xmlns:v="urn:schemas-microsoft-com:vml" xmlns:wp14="http://schemas.microsoft.com/office/word/2010/wordprocessingDrawing" xmlns:wp="http://schemas.openxmlformats.org/drawingml/2006/wordprocessingDrawing" xmlns:w10="urn:schemas-microsoft-com:office:word" xmlns:w="http://schemas.openxmlformats.org/wordprocessingml/2006/main" xmlns:w14="http://schemas.microsoft.com/office/word/2010/wordml" xmlns:w15="http://schemas.microsoft.com/office/word/2012/wordml" xmlns:w16cid="http://schemas.microsoft.com/office/word/2016/wordml/cid" xmlns:w16se="http://schemas.microsoft.com/office/word/2015/wordml/symex" xmlns:wpg="http://schemas.microsoft.com/office/word/2010/wordprocessingGroup" xmlns:wpi="http://schemas.microsoft.com/office/word/2010/wordprocessingInk" xmlns:wne="http://schemas.microsoft.com/office/word/2006/wordml" xmlns:wps="http://schemas.microsoft.com/office/word/2010/wordprocessingShape" mc:Ignorable="w14 w15 w16se w16cid wp14">
   <w:abstractNum w:abstractNumId="0" w15:restartNumberingAfterBreak="0">
     <w:nsid w:val="0015507E"/>
     <w:multiLevelType w:val="hybridMultilevel"/>
@@ -688,7 +739,7 @@
 </file>
 
 <file path=word/styles.xml><?xml version="1.0" encoding="utf-8"?>
-<w:styles xmlns:mc="http://schemas.openxmlformats.org/markup-compatibility/2006" xmlns:r="http://schemas.openxmlformats.org/officeDocument/2006/relationships" xmlns:w="http://schemas.openxmlformats.org/wordprocessingml/2006/main" xmlns:w14="http://schemas.microsoft.com/office/word/2010/wordml" xmlns:w15="http://schemas.microsoft.com/office/word/2012/wordml" xmlns:w16cex="http://schemas.microsoft.com/office/word/2018/wordml/cex" xmlns:w16cid="http://schemas.microsoft.com/office/word/2016/wordml/cid" xmlns:w16="http://schemas.microsoft.com/office/word/2018/wordml" xmlns:w16sdtdh="http://schemas.microsoft.com/office/word/2020/wordml/sdtdatahash" xmlns:w16se="http://schemas.microsoft.com/office/word/2015/wordml/symex" mc:Ignorable="w14 w15 w16se w16cid w16 w16cex w16sdtdh">
+<w:styles xmlns:mc="http://schemas.openxmlformats.org/markup-compatibility/2006" xmlns:r="http://schemas.openxmlformats.org/officeDocument/2006/relationships" xmlns:w="http://schemas.openxmlformats.org/wordprocessingml/2006/main" xmlns:w14="http://schemas.microsoft.com/office/word/2010/wordml" xmlns:w15="http://schemas.microsoft.com/office/word/2012/wordml" xmlns:w16cid="http://schemas.microsoft.com/office/word/2016/wordml/cid" xmlns:w16se="http://schemas.microsoft.com/office/word/2015/wordml/symex" mc:Ignorable="w14 w15 w16se w16cid">
   <w:docDefaults>
     <w:rPrDefault>
       <w:rPr>
@@ -1086,13 +1137,13 @@
     <w:name w:val="Normal"/>
     <w:qFormat/>
   </w:style>
-  <w:style w:type="character" w:default="1" w:styleId="DefaultParagraphFont">
+  <w:style w:type="character" w:default="1" w:styleId="Fuentedeprrafopredeter">
     <w:name w:val="Default Paragraph Font"/>
     <w:uiPriority w:val="1"/>
     <w:semiHidden/>
     <w:unhideWhenUsed/>
   </w:style>
-  <w:style w:type="table" w:default="1" w:styleId="TableNormal">
+  <w:style w:type="table" w:default="1" w:styleId="Tablanormal">
     <w:name w:val="Normal Table"/>
     <w:uiPriority w:val="99"/>
     <w:semiHidden/>
@@ -1107,13 +1158,13 @@
       </w:tblCellMar>
     </w:tblPr>
   </w:style>
-  <w:style w:type="numbering" w:default="1" w:styleId="NoList">
+  <w:style w:type="numbering" w:default="1" w:styleId="Sinlista">
     <w:name w:val="No List"/>
     <w:uiPriority w:val="99"/>
     <w:semiHidden/>
     <w:unhideWhenUsed/>
   </w:style>
-  <w:style w:type="paragraph" w:styleId="ListParagraph">
+  <w:style w:type="paragraph" w:styleId="Prrafodelista">
     <w:name w:val="List Paragraph"/>
     <w:basedOn w:val="Normal"/>
     <w:uiPriority w:val="34"/>

</xml_diff>

<commit_message>
se elimino el comentario requiriendo información sobre el IDE
</commit_message>
<xml_diff>
--- a/Compilacion Datalogger.docx
+++ b/Compilacion Datalogger.docx
@@ -1,6 +1,6 @@
 
 <file path=word/document.xml><?xml version="1.0" encoding="utf-8"?>
-<w:document xmlns:wpc="http://schemas.microsoft.com/office/word/2010/wordprocessingCanvas" xmlns:cx="http://schemas.microsoft.com/office/drawing/2014/chartex" xmlns:cx1="http://schemas.microsoft.com/office/drawing/2015/9/8/chartex" xmlns:cx2="http://schemas.microsoft.com/office/drawing/2015/10/21/chartex" xmlns:cx3="http://schemas.microsoft.com/office/drawing/2016/5/9/chartex" xmlns:cx4="http://schemas.microsoft.com/office/drawing/2016/5/10/chartex" xmlns:cx5="http://schemas.microsoft.com/office/drawing/2016/5/11/chartex" xmlns:cx6="http://schemas.microsoft.com/office/drawing/2016/5/12/chartex" xmlns:cx7="http://schemas.microsoft.com/office/drawing/2016/5/13/chartex" xmlns:cx8="http://schemas.microsoft.com/office/drawing/2016/5/14/chartex" xmlns:mc="http://schemas.openxmlformats.org/markup-compatibility/2006" xmlns:aink="http://schemas.microsoft.com/office/drawing/2016/ink" xmlns:am3d="http://schemas.microsoft.com/office/drawing/2017/model3d" xmlns:o="urn:schemas-microsoft-com:office:office" xmlns:r="http://schemas.openxmlformats.org/officeDocument/2006/relationships" xmlns:m="http://schemas.openxmlformats.org/officeDocument/2006/math" xmlns:v="urn:schemas-microsoft-com:vml" xmlns:wp14="http://schemas.microsoft.com/office/word/2010/wordprocessingDrawing" xmlns:wp="http://schemas.openxmlformats.org/drawingml/2006/wordprocessingDrawing" xmlns:w10="urn:schemas-microsoft-com:office:word" xmlns:w="http://schemas.openxmlformats.org/wordprocessingml/2006/main" xmlns:w14="http://schemas.microsoft.com/office/word/2010/wordml" xmlns:w15="http://schemas.microsoft.com/office/word/2012/wordml" xmlns:w16cex="http://schemas.microsoft.com/office/word/2018/wordml/cex" xmlns:w16cid="http://schemas.microsoft.com/office/word/2016/wordml/cid" xmlns:w16="http://schemas.microsoft.com/office/word/2018/wordml" xmlns:w16sdtdh="http://schemas.microsoft.com/office/word/2020/wordml/sdtdatahash" xmlns:w16se="http://schemas.microsoft.com/office/word/2015/wordml/symex" xmlns:wpg="http://schemas.microsoft.com/office/word/2010/wordprocessingGroup" xmlns:wpi="http://schemas.microsoft.com/office/word/2010/wordprocessingInk" xmlns:wne="http://schemas.microsoft.com/office/word/2006/wordml" xmlns:wps="http://schemas.microsoft.com/office/word/2010/wordprocessingShape" mc:Ignorable="w14 w15 w16se w16cid w16 w16cex w16sdtdh wp14">
+<w:document xmlns:wpc="http://schemas.microsoft.com/office/word/2010/wordprocessingCanvas" xmlns:cx="http://schemas.microsoft.com/office/drawing/2014/chartex" xmlns:cx1="http://schemas.microsoft.com/office/drawing/2015/9/8/chartex" xmlns:cx2="http://schemas.microsoft.com/office/drawing/2015/10/21/chartex" xmlns:cx3="http://schemas.microsoft.com/office/drawing/2016/5/9/chartex" xmlns:cx4="http://schemas.microsoft.com/office/drawing/2016/5/10/chartex" xmlns:cx5="http://schemas.microsoft.com/office/drawing/2016/5/11/chartex" xmlns:cx6="http://schemas.microsoft.com/office/drawing/2016/5/12/chartex" xmlns:cx7="http://schemas.microsoft.com/office/drawing/2016/5/13/chartex" xmlns:cx8="http://schemas.microsoft.com/office/drawing/2016/5/14/chartex" xmlns:mc="http://schemas.openxmlformats.org/markup-compatibility/2006" xmlns:aink="http://schemas.microsoft.com/office/drawing/2016/ink" xmlns:am3d="http://schemas.microsoft.com/office/drawing/2017/model3d" xmlns:o="urn:schemas-microsoft-com:office:office" xmlns:r="http://schemas.openxmlformats.org/officeDocument/2006/relationships" xmlns:m="http://schemas.openxmlformats.org/officeDocument/2006/math" xmlns:v="urn:schemas-microsoft-com:vml" xmlns:wp14="http://schemas.microsoft.com/office/word/2010/wordprocessingDrawing" xmlns:wp="http://schemas.openxmlformats.org/drawingml/2006/wordprocessingDrawing" xmlns:w10="urn:schemas-microsoft-com:office:word" xmlns:w="http://schemas.openxmlformats.org/wordprocessingml/2006/main" xmlns:w14="http://schemas.microsoft.com/office/word/2010/wordml" xmlns:w15="http://schemas.microsoft.com/office/word/2012/wordml" xmlns:w16cid="http://schemas.microsoft.com/office/word/2016/wordml/cid" xmlns:w16se="http://schemas.microsoft.com/office/word/2015/wordml/symex" xmlns:wpg="http://schemas.microsoft.com/office/word/2010/wordprocessingGroup" xmlns:wpi="http://schemas.microsoft.com/office/word/2010/wordprocessingInk" xmlns:wne="http://schemas.microsoft.com/office/word/2006/wordml" xmlns:wps="http://schemas.microsoft.com/office/word/2010/wordprocessingShape" mc:Ignorable="w14 w15 w16se w16cid wp14">
   <w:body>
     <w:p>
       <w:pPr>
@@ -18,26 +18,13 @@
     </w:p>
     <w:p>
       <w:pPr>
-        <w:rPr>
-          <w:color w:val="FF0000"/>
-          <w:lang w:val="es-ES"/>
-        </w:rPr>
-      </w:pPr>
-      <w:r>
-        <w:rPr>
-          <w:color w:val="FF0000"/>
-          <w:lang w:val="es-ES"/>
-        </w:rPr>
-        <w:t>DESCRIBIR QUE ENTORNO DE DESARROLLO SE ESTA UTILIZANDO, SI SE TIENE INSTALADO ALGUN PAQUETE/LIBRERÍA EN PARTICULAR PARA HACER QUE FUNCIONE EL SOFTWARE</w:t>
-      </w:r>
-    </w:p>
-    <w:p>
-      <w:pPr>
         <w:jc w:val="center"/>
         <w:rPr>
           <w:lang w:val="es-ES"/>
         </w:rPr>
       </w:pPr>
+      <w:bookmarkStart w:id="0" w:name="_GoBack"/>
+      <w:bookmarkEnd w:id="0"/>
     </w:p>
     <w:p>
       <w:pPr>
@@ -443,7 +430,7 @@
 </file>
 
 <file path=word/numbering.xml><?xml version="1.0" encoding="utf-8"?>
-<w:numbering xmlns:wpc="http://schemas.microsoft.com/office/word/2010/wordprocessingCanvas" xmlns:cx="http://schemas.microsoft.com/office/drawing/2014/chartex" xmlns:cx1="http://schemas.microsoft.com/office/drawing/2015/9/8/chartex" xmlns:cx2="http://schemas.microsoft.com/office/drawing/2015/10/21/chartex" xmlns:cx3="http://schemas.microsoft.com/office/drawing/2016/5/9/chartex" xmlns:cx4="http://schemas.microsoft.com/office/drawing/2016/5/10/chartex" xmlns:cx5="http://schemas.microsoft.com/office/drawing/2016/5/11/chartex" xmlns:cx6="http://schemas.microsoft.com/office/drawing/2016/5/12/chartex" xmlns:cx7="http://schemas.microsoft.com/office/drawing/2016/5/13/chartex" xmlns:cx8="http://schemas.microsoft.com/office/drawing/2016/5/14/chartex" xmlns:mc="http://schemas.openxmlformats.org/markup-compatibility/2006" xmlns:aink="http://schemas.microsoft.com/office/drawing/2016/ink" xmlns:am3d="http://schemas.microsoft.com/office/drawing/2017/model3d" xmlns:o="urn:schemas-microsoft-com:office:office" xmlns:r="http://schemas.openxmlformats.org/officeDocument/2006/relationships" xmlns:m="http://schemas.openxmlformats.org/officeDocument/2006/math" xmlns:v="urn:schemas-microsoft-com:vml" xmlns:wp14="http://schemas.microsoft.com/office/word/2010/wordprocessingDrawing" xmlns:wp="http://schemas.openxmlformats.org/drawingml/2006/wordprocessingDrawing" xmlns:w10="urn:schemas-microsoft-com:office:word" xmlns:w="http://schemas.openxmlformats.org/wordprocessingml/2006/main" xmlns:w14="http://schemas.microsoft.com/office/word/2010/wordml" xmlns:w15="http://schemas.microsoft.com/office/word/2012/wordml" xmlns:w16cex="http://schemas.microsoft.com/office/word/2018/wordml/cex" xmlns:w16cid="http://schemas.microsoft.com/office/word/2016/wordml/cid" xmlns:w16="http://schemas.microsoft.com/office/word/2018/wordml" xmlns:w16sdtdh="http://schemas.microsoft.com/office/word/2020/wordml/sdtdatahash" xmlns:w16se="http://schemas.microsoft.com/office/word/2015/wordml/symex" xmlns:wpg="http://schemas.microsoft.com/office/word/2010/wordprocessingGroup" xmlns:wpi="http://schemas.microsoft.com/office/word/2010/wordprocessingInk" xmlns:wne="http://schemas.microsoft.com/office/word/2006/wordml" xmlns:wps="http://schemas.microsoft.com/office/word/2010/wordprocessingShape" mc:Ignorable="w14 w15 w16se w16cid w16 w16cex w16sdtdh wp14">
+<w:numbering xmlns:wpc="http://schemas.microsoft.com/office/word/2010/wordprocessingCanvas" xmlns:cx="http://schemas.microsoft.com/office/drawing/2014/chartex" xmlns:cx1="http://schemas.microsoft.com/office/drawing/2015/9/8/chartex" xmlns:cx2="http://schemas.microsoft.com/office/drawing/2015/10/21/chartex" xmlns:cx3="http://schemas.microsoft.com/office/drawing/2016/5/9/chartex" xmlns:cx4="http://schemas.microsoft.com/office/drawing/2016/5/10/chartex" xmlns:cx5="http://schemas.microsoft.com/office/drawing/2016/5/11/chartex" xmlns:cx6="http://schemas.microsoft.com/office/drawing/2016/5/12/chartex" xmlns:cx7="http://schemas.microsoft.com/office/drawing/2016/5/13/chartex" xmlns:cx8="http://schemas.microsoft.com/office/drawing/2016/5/14/chartex" xmlns:mc="http://schemas.openxmlformats.org/markup-compatibility/2006" xmlns:aink="http://schemas.microsoft.com/office/drawing/2016/ink" xmlns:am3d="http://schemas.microsoft.com/office/drawing/2017/model3d" xmlns:o="urn:schemas-microsoft-com:office:office" xmlns:r="http://schemas.openxmlformats.org/officeDocument/2006/relationships" xmlns:m="http://schemas.openxmlformats.org/officeDocument/2006/math" xmlns:v="urn:schemas-microsoft-com:vml" xmlns:wp14="http://schemas.microsoft.com/office/word/2010/wordprocessingDrawing" xmlns:wp="http://schemas.openxmlformats.org/drawingml/2006/wordprocessingDrawing" xmlns:w10="urn:schemas-microsoft-com:office:word" xmlns:w="http://schemas.openxmlformats.org/wordprocessingml/2006/main" xmlns:w14="http://schemas.microsoft.com/office/word/2010/wordml" xmlns:w15="http://schemas.microsoft.com/office/word/2012/wordml" xmlns:w16cid="http://schemas.microsoft.com/office/word/2016/wordml/cid" xmlns:w16se="http://schemas.microsoft.com/office/word/2015/wordml/symex" xmlns:wpg="http://schemas.microsoft.com/office/word/2010/wordprocessingGroup" xmlns:wpi="http://schemas.microsoft.com/office/word/2010/wordprocessingInk" xmlns:wne="http://schemas.microsoft.com/office/word/2006/wordml" xmlns:wps="http://schemas.microsoft.com/office/word/2010/wordprocessingShape" mc:Ignorable="w14 w15 w16se w16cid wp14">
   <w:abstractNum w:abstractNumId="0" w15:restartNumberingAfterBreak="0">
     <w:nsid w:val="0015507E"/>
     <w:multiLevelType w:val="hybridMultilevel"/>
@@ -724,7 +711,7 @@
 </file>
 
 <file path=word/styles.xml><?xml version="1.0" encoding="utf-8"?>
-<w:styles xmlns:mc="http://schemas.openxmlformats.org/markup-compatibility/2006" xmlns:r="http://schemas.openxmlformats.org/officeDocument/2006/relationships" xmlns:w="http://schemas.openxmlformats.org/wordprocessingml/2006/main" xmlns:w14="http://schemas.microsoft.com/office/word/2010/wordml" xmlns:w15="http://schemas.microsoft.com/office/word/2012/wordml" xmlns:w16cex="http://schemas.microsoft.com/office/word/2018/wordml/cex" xmlns:w16cid="http://schemas.microsoft.com/office/word/2016/wordml/cid" xmlns:w16="http://schemas.microsoft.com/office/word/2018/wordml" xmlns:w16sdtdh="http://schemas.microsoft.com/office/word/2020/wordml/sdtdatahash" xmlns:w16se="http://schemas.microsoft.com/office/word/2015/wordml/symex" mc:Ignorable="w14 w15 w16se w16cid w16 w16cex w16sdtdh">
+<w:styles xmlns:mc="http://schemas.openxmlformats.org/markup-compatibility/2006" xmlns:r="http://schemas.openxmlformats.org/officeDocument/2006/relationships" xmlns:w="http://schemas.openxmlformats.org/wordprocessingml/2006/main" xmlns:w14="http://schemas.microsoft.com/office/word/2010/wordml" xmlns:w15="http://schemas.microsoft.com/office/word/2012/wordml" xmlns:w16cid="http://schemas.microsoft.com/office/word/2016/wordml/cid" xmlns:w16se="http://schemas.microsoft.com/office/word/2015/wordml/symex" mc:Ignorable="w14 w15 w16se w16cid">
   <w:docDefaults>
     <w:rPrDefault>
       <w:rPr>

</xml_diff>

<commit_message>
Actualización con las pantallas de la GUI-
</commit_message>
<xml_diff>
--- a/Compilacion Datalogger.docx
+++ b/Compilacion Datalogger.docx
@@ -23,12 +23,21 @@
           <w:lang w:val="es-ES"/>
         </w:rPr>
       </w:pPr>
+      <w:proofErr w:type="gramStart"/>
       <w:r>
         <w:rPr>
           <w:color w:val="FF0000"/>
           <w:lang w:val="es-ES"/>
         </w:rPr>
-        <w:t>DESCRIBIR QUE ENTORNO DE DESARROLLO SE ESTA UTILIZANDO, SI SE TIENE INSTALADO ALGUN PAQUETE/LIBRERÍA EN PARTICULAR PARA HACER QUE FUNCIONE EL SOFTWARE</w:t>
+        <w:t>DESCRIBIR</w:t>
+      </w:r>
+      <w:proofErr w:type="gramEnd"/>
+      <w:r>
+        <w:rPr>
+          <w:color w:val="FF0000"/>
+          <w:lang w:val="es-ES"/>
+        </w:rPr>
+        <w:t xml:space="preserve"> QUE ENTORNO DE DESARROLLO SE ESTA UTILIZANDO, SI SE TIENE INSTALADO ALGUN PAQUETE/LIBRERÍA EN PARTICULAR PARA HACER QUE FUNCIONE EL SOFTWARE</w:t>
       </w:r>
     </w:p>
     <w:p>
@@ -46,16 +55,32 @@
           <w:lang w:val="es-ES"/>
         </w:rPr>
       </w:pPr>
-      <w:r>
-        <w:rPr>
-          <w:lang w:val="es-ES"/>
-        </w:rPr>
-        <w:t>Compilacion Datalogger</w:t>
-      </w:r>
+      <w:proofErr w:type="spellStart"/>
+      <w:r>
+        <w:rPr>
+          <w:lang w:val="es-ES"/>
+        </w:rPr>
+        <w:t>Compilacion</w:t>
+      </w:r>
+      <w:proofErr w:type="spellEnd"/>
+      <w:r>
+        <w:rPr>
+          <w:lang w:val="es-ES"/>
+        </w:rPr>
+        <w:t xml:space="preserve"> </w:t>
+      </w:r>
+      <w:proofErr w:type="spellStart"/>
+      <w:r>
+        <w:rPr>
+          <w:lang w:val="es-ES"/>
+        </w:rPr>
+        <w:t>Datalogger</w:t>
+      </w:r>
+      <w:proofErr w:type="spellEnd"/>
     </w:p>
     <w:p>
       <w:pPr>
-        <w:pStyle w:val="Prrafodelista"/>
+        <w:pStyle w:val="ListParagraph"/>
         <w:numPr>
           <w:ilvl w:val="0"/>
           <w:numId w:val="3"/>
@@ -68,13 +93,55 @@
         <w:rPr>
           <w:lang w:val="es-ES"/>
         </w:rPr>
-        <w:t>Programa testeado en Visual Studio Community 2019. Mediante la misma instalacion de la aplicación se añade el paquete de</w:t>
-      </w:r>
-      <w:r>
-        <w:rPr>
-          <w:lang w:val="es-ES"/>
-        </w:rPr>
-        <w:t>l framework .NET</w:t>
+        <w:t xml:space="preserve">Programa testeado en Visual Studio </w:t>
+      </w:r>
+      <w:proofErr w:type="spellStart"/>
+      <w:r>
+        <w:rPr>
+          <w:lang w:val="es-ES"/>
+        </w:rPr>
+        <w:t>Community</w:t>
+      </w:r>
+      <w:proofErr w:type="spellEnd"/>
+      <w:r>
+        <w:rPr>
+          <w:lang w:val="es-ES"/>
+        </w:rPr>
+        <w:t xml:space="preserve"> 2019. Mediante la misma </w:t>
+      </w:r>
+      <w:proofErr w:type="spellStart"/>
+      <w:r>
+        <w:rPr>
+          <w:lang w:val="es-ES"/>
+        </w:rPr>
+        <w:t>instalacion</w:t>
+      </w:r>
+      <w:proofErr w:type="spellEnd"/>
+      <w:r>
+        <w:rPr>
+          <w:lang w:val="es-ES"/>
+        </w:rPr>
+        <w:t xml:space="preserve"> de la aplicación se añade el paquete de</w:t>
+      </w:r>
+      <w:r>
+        <w:rPr>
+          <w:lang w:val="es-ES"/>
+        </w:rPr>
+        <w:t xml:space="preserve">l </w:t>
+      </w:r>
+      <w:proofErr w:type="spellStart"/>
+      <w:r>
+        <w:rPr>
+          <w:lang w:val="es-ES"/>
+        </w:rPr>
+        <w:t>framework</w:t>
+      </w:r>
+      <w:proofErr w:type="spellEnd"/>
+      <w:r>
+        <w:rPr>
+          <w:lang w:val="es-ES"/>
+        </w:rPr>
+        <w:t xml:space="preserve"> .NET</w:t>
       </w:r>
       <w:r>
         <w:rPr>
@@ -85,13 +152,14 @@
     </w:p>
     <w:p>
       <w:pPr>
-        <w:pStyle w:val="Prrafodelista"/>
-        <w:rPr>
-          <w:lang w:val="es-ES"/>
-        </w:rPr>
-      </w:pPr>
-      <w:r>
-        <w:rPr>
+        <w:pStyle w:val="ListParagraph"/>
+        <w:rPr>
+          <w:lang w:val="es-ES"/>
+        </w:rPr>
+      </w:pPr>
+      <w:r>
+        <w:rPr>
+          <w:noProof/>
           <w:lang w:val="es-ES"/>
         </w:rPr>
         <w:drawing>
@@ -133,7 +201,7 @@
     </w:p>
     <w:p>
       <w:pPr>
-        <w:pStyle w:val="Prrafodelista"/>
+        <w:pStyle w:val="ListParagraph"/>
         <w:rPr>
           <w:lang w:val="es-ES"/>
         </w:rPr>
@@ -141,7 +209,7 @@
     </w:p>
     <w:p>
       <w:pPr>
-        <w:pStyle w:val="Prrafodelista"/>
+        <w:pStyle w:val="ListParagraph"/>
         <w:numPr>
           <w:ilvl w:val="0"/>
           <w:numId w:val="3"/>
@@ -216,7 +284,7 @@
     </w:p>
     <w:p>
       <w:pPr>
-        <w:pStyle w:val="Prrafodelista"/>
+        <w:pStyle w:val="ListParagraph"/>
         <w:rPr>
           <w:lang w:val="es-ES"/>
         </w:rPr>
@@ -224,7 +292,7 @@
     </w:p>
     <w:p>
       <w:pPr>
-        <w:pStyle w:val="Prrafodelista"/>
+        <w:pStyle w:val="ListParagraph"/>
         <w:numPr>
           <w:ilvl w:val="0"/>
           <w:numId w:val="3"/>
@@ -317,7 +385,7 @@
     </w:p>
     <w:p>
       <w:pPr>
-        <w:pStyle w:val="Prrafodelista"/>
+        <w:pStyle w:val="ListParagraph"/>
         <w:rPr>
           <w:lang w:val="es-ES"/>
         </w:rPr>
@@ -399,7 +467,23 @@
         <w:rPr>
           <w:lang w:val="es-ES"/>
         </w:rPr>
-        <w:t xml:space="preserve"> cambiando de puerto en sp.PortName a “COM1”</w:t>
+        <w:t xml:space="preserve"> cambiando de puerto en </w:t>
+      </w:r>
+      <w:proofErr w:type="spellStart"/>
+      <w:proofErr w:type="gramStart"/>
+      <w:r>
+        <w:rPr>
+          <w:lang w:val="es-ES"/>
+        </w:rPr>
+        <w:t>sp.PortName</w:t>
+      </w:r>
+      <w:proofErr w:type="spellEnd"/>
+      <w:proofErr w:type="gramEnd"/>
+      <w:r>
+        <w:rPr>
+          <w:lang w:val="es-ES"/>
+        </w:rPr>
+        <w:t xml:space="preserve"> a “COM1”</w:t>
       </w:r>
       <w:r>
         <w:rPr>
@@ -410,7 +494,7 @@
     </w:p>
     <w:p>
       <w:pPr>
-        <w:pStyle w:val="Prrafodelista"/>
+        <w:pStyle w:val="ListParagraph"/>
         <w:rPr>
           <w:lang w:val="es-ES"/>
         </w:rPr>
@@ -418,7 +502,7 @@
     </w:p>
     <w:p>
       <w:pPr>
-        <w:pStyle w:val="Prrafodelista"/>
+        <w:pStyle w:val="ListParagraph"/>
         <w:numPr>
           <w:ilvl w:val="0"/>
           <w:numId w:val="3"/>
@@ -489,6 +573,558 @@
           <w:lang w:val="es-ES"/>
         </w:rPr>
         <w:t>A continuación, llegamos al siguiente error, el cual suponemos que es porque en realidad no está conectado el dispositivo externo que debería estarlo para tomar las mediciones.</w:t>
+      </w:r>
+      <w:r>
+        <w:rPr>
+          <w:lang w:val="es-ES"/>
+        </w:rPr>
+        <w:tab/>
+      </w:r>
+      <w:r>
+        <w:rPr>
+          <w:lang w:val="es-ES"/>
+        </w:rPr>
+        <w:tab/>
+      </w:r>
+      <w:r>
+        <w:rPr>
+          <w:lang w:val="es-ES"/>
+        </w:rPr>
+        <w:tab/>
+      </w:r>
+      <w:r>
+        <w:rPr>
+          <w:lang w:val="es-ES"/>
+        </w:rPr>
+        <w:tab/>
+      </w:r>
+      <w:r>
+        <w:rPr>
+          <w:lang w:val="es-ES"/>
+        </w:rPr>
+        <w:tab/>
+      </w:r>
+      <w:r>
+        <w:rPr>
+          <w:lang w:val="es-ES"/>
+        </w:rPr>
+        <w:tab/>
+      </w:r>
+      <w:r>
+        <w:rPr>
+          <w:lang w:val="es-ES"/>
+        </w:rPr>
+        <w:tab/>
+      </w:r>
+      <w:r>
+        <w:rPr>
+          <w:lang w:val="es-ES"/>
+        </w:rPr>
+        <w:tab/>
+      </w:r>
+      <w:r>
+        <w:rPr>
+          <w:lang w:val="es-ES"/>
+        </w:rPr>
+        <w:tab/>
+      </w:r>
+      <w:r>
+        <w:rPr>
+          <w:lang w:val="es-ES"/>
+        </w:rPr>
+        <w:tab/>
+      </w:r>
+      <w:r>
+        <w:rPr>
+          <w:lang w:val="es-ES"/>
+        </w:rPr>
+        <w:tab/>
+      </w:r>
+      <w:r>
+        <w:rPr>
+          <w:lang w:val="es-ES"/>
+        </w:rPr>
+        <w:tab/>
+      </w:r>
+      <w:r>
+        <w:rPr>
+          <w:lang w:val="es-ES"/>
+        </w:rPr>
+        <w:tab/>
+      </w:r>
+      <w:r>
+        <w:rPr>
+          <w:lang w:val="es-ES"/>
+        </w:rPr>
+        <w:tab/>
+      </w:r>
+      <w:r>
+        <w:rPr>
+          <w:lang w:val="es-ES"/>
+        </w:rPr>
+        <w:tab/>
+      </w:r>
+      <w:r>
+        <w:rPr>
+          <w:lang w:val="es-ES"/>
+        </w:rPr>
+        <w:tab/>
+      </w:r>
+      <w:r>
+        <w:rPr>
+          <w:lang w:val="es-ES"/>
+        </w:rPr>
+        <w:tab/>
+      </w:r>
+      <w:r>
+        <w:rPr>
+          <w:lang w:val="es-ES"/>
+        </w:rPr>
+        <w:tab/>
+      </w:r>
+      <w:r>
+        <w:rPr>
+          <w:lang w:val="es-ES"/>
+        </w:rPr>
+        <w:tab/>
+      </w:r>
+      <w:r>
+        <w:rPr>
+          <w:lang w:val="es-ES"/>
+        </w:rPr>
+        <w:tab/>
+      </w:r>
+    </w:p>
+    <w:p>
+      <w:pPr>
+        <w:pStyle w:val="ListParagraph"/>
+        <w:numPr>
+          <w:ilvl w:val="0"/>
+          <w:numId w:val="3"/>
+        </w:numPr>
+        <w:rPr>
+          <w:lang w:val="es-ES"/>
+        </w:rPr>
+      </w:pPr>
+      <w:r>
+        <w:rPr>
+          <w:lang w:val="es-ES"/>
+        </w:rPr>
+        <w:t>Después de tener a disposición el dispositivo y luego de cambiar algunas referencias más a la base de datos local el programa arrancó y pudimos ver su interfaz gráfica por primera vez:</w:t>
+      </w:r>
+    </w:p>
+    <w:p>
+      <w:pPr>
+        <w:pStyle w:val="ListParagraph"/>
+        <w:ind w:left="8496"/>
+        <w:rPr>
+          <w:lang w:val="es-ES"/>
+        </w:rPr>
+      </w:pPr>
+      <w:r>
+        <w:rPr>
+          <w:noProof/>
+        </w:rPr>
+        <w:drawing>
+          <wp:anchor distT="0" distB="0" distL="114300" distR="114300" simplePos="0" relativeHeight="251665408" behindDoc="0" locked="0" layoutInCell="1" allowOverlap="1" wp14:anchorId="37DF9B6F" wp14:editId="72464C05">
+            <wp:simplePos x="0" y="0"/>
+            <wp:positionH relativeFrom="margin">
+              <wp:align>center</wp:align>
+            </wp:positionH>
+            <wp:positionV relativeFrom="paragraph">
+              <wp:posOffset>334645</wp:posOffset>
+            </wp:positionV>
+            <wp:extent cx="5943600" cy="3341370"/>
+            <wp:effectExtent l="0" t="0" r="0" b="0"/>
+            <wp:wrapTight wrapText="bothSides">
+              <wp:wrapPolygon edited="0">
+                <wp:start x="0" y="0"/>
+                <wp:lineTo x="0" y="21428"/>
+                <wp:lineTo x="21531" y="21428"/>
+                <wp:lineTo x="21531" y="0"/>
+                <wp:lineTo x="0" y="0"/>
+              </wp:wrapPolygon>
+            </wp:wrapTight>
+            <wp:docPr id="6" name="Picture 6" descr="Graphical user interface&#10;&#10;Description automatically generated"/>
+            <wp:cNvGraphicFramePr>
+              <a:graphicFrameLocks xmlns:a="http://schemas.openxmlformats.org/drawingml/2006/main" noChangeAspect="1"/>
+            </wp:cNvGraphicFramePr>
+            <a:graphic xmlns:a="http://schemas.openxmlformats.org/drawingml/2006/main">
+              <a:graphicData uri="http://schemas.openxmlformats.org/drawingml/2006/picture">
+                <pic:pic xmlns:pic="http://schemas.openxmlformats.org/drawingml/2006/picture">
+                  <pic:nvPicPr>
+                    <pic:cNvPr id="1" name="Picture 1" descr="Graphical user interface&#10;&#10;Description automatically generated"/>
+                    <pic:cNvPicPr/>
+                  </pic:nvPicPr>
+                  <pic:blipFill>
+                    <a:blip r:embed="rId10"/>
+                    <a:stretch>
+                      <a:fillRect/>
+                    </a:stretch>
+                  </pic:blipFill>
+                  <pic:spPr>
+                    <a:xfrm>
+                      <a:off x="0" y="0"/>
+                      <a:ext cx="5943600" cy="3341370"/>
+                    </a:xfrm>
+                    <a:prstGeom prst="rect">
+                      <a:avLst/>
+                    </a:prstGeom>
+                  </pic:spPr>
+                </pic:pic>
+              </a:graphicData>
+            </a:graphic>
+          </wp:anchor>
+        </w:drawing>
+      </w:r>
+    </w:p>
+    <w:p>
+      <w:pPr>
+        <w:rPr>
+          <w:lang w:val="es-ES"/>
+        </w:rPr>
+      </w:pPr>
+      <w:r>
+        <w:rPr>
+          <w:lang w:val="es-ES"/>
+        </w:rPr>
+        <w:br w:type="page"/>
+      </w:r>
+    </w:p>
+    <w:p>
+      <w:pPr>
+        <w:pStyle w:val="ListParagraph"/>
+        <w:ind w:left="8496"/>
+        <w:rPr>
+          <w:lang w:val="es-ES"/>
+        </w:rPr>
+      </w:pPr>
+      <w:r>
+        <w:rPr>
+          <w:noProof/>
+        </w:rPr>
+        <w:lastRenderedPageBreak/>
+        <w:drawing>
+          <wp:anchor distT="0" distB="0" distL="114300" distR="114300" simplePos="0" relativeHeight="251671552" behindDoc="0" locked="0" layoutInCell="1" allowOverlap="1" wp14:anchorId="349A5189" wp14:editId="1C523FFA">
+            <wp:simplePos x="0" y="0"/>
+            <wp:positionH relativeFrom="margin">
+              <wp:align>center</wp:align>
+            </wp:positionH>
+            <wp:positionV relativeFrom="paragraph">
+              <wp:posOffset>0</wp:posOffset>
+            </wp:positionV>
+            <wp:extent cx="5943600" cy="3341370"/>
+            <wp:effectExtent l="0" t="0" r="0" b="0"/>
+            <wp:wrapTight wrapText="bothSides">
+              <wp:wrapPolygon edited="0">
+                <wp:start x="0" y="0"/>
+                <wp:lineTo x="0" y="21428"/>
+                <wp:lineTo x="21531" y="21428"/>
+                <wp:lineTo x="21531" y="0"/>
+                <wp:lineTo x="0" y="0"/>
+              </wp:wrapPolygon>
+            </wp:wrapTight>
+            <wp:docPr id="9" name="Picture 9" descr="Graphical user interface&#10;&#10;Description automatically generated"/>
+            <wp:cNvGraphicFramePr>
+              <a:graphicFrameLocks xmlns:a="http://schemas.openxmlformats.org/drawingml/2006/main" noChangeAspect="1"/>
+            </wp:cNvGraphicFramePr>
+            <a:graphic xmlns:a="http://schemas.openxmlformats.org/drawingml/2006/main">
+              <a:graphicData uri="http://schemas.openxmlformats.org/drawingml/2006/picture">
+                <pic:pic xmlns:pic="http://schemas.openxmlformats.org/drawingml/2006/picture">
+                  <pic:nvPicPr>
+                    <pic:cNvPr id="4" name="Picture 4" descr="Graphical user interface&#10;&#10;Description automatically generated"/>
+                    <pic:cNvPicPr/>
+                  </pic:nvPicPr>
+                  <pic:blipFill>
+                    <a:blip r:embed="rId11"/>
+                    <a:stretch>
+                      <a:fillRect/>
+                    </a:stretch>
+                  </pic:blipFill>
+                  <pic:spPr>
+                    <a:xfrm>
+                      <a:off x="0" y="0"/>
+                      <a:ext cx="5943600" cy="3341370"/>
+                    </a:xfrm>
+                    <a:prstGeom prst="rect">
+                      <a:avLst/>
+                    </a:prstGeom>
+                  </pic:spPr>
+                </pic:pic>
+              </a:graphicData>
+            </a:graphic>
+          </wp:anchor>
+        </w:drawing>
+      </w:r>
+    </w:p>
+    <w:p>
+      <w:pPr>
+        <w:rPr>
+          <w:lang w:val="es-ES"/>
+        </w:rPr>
+      </w:pPr>
+      <w:r>
+        <w:rPr>
+          <w:noProof/>
+        </w:rPr>
+        <w:drawing>
+          <wp:anchor distT="0" distB="0" distL="114300" distR="114300" simplePos="0" relativeHeight="251673600" behindDoc="0" locked="0" layoutInCell="1" allowOverlap="1" wp14:anchorId="1BC9C2DC" wp14:editId="415A29F7">
+            <wp:simplePos x="0" y="0"/>
+            <wp:positionH relativeFrom="margin">
+              <wp:align>center</wp:align>
+            </wp:positionH>
+            <wp:positionV relativeFrom="paragraph">
+              <wp:posOffset>1878330</wp:posOffset>
+            </wp:positionV>
+            <wp:extent cx="5943600" cy="3307080"/>
+            <wp:effectExtent l="0" t="0" r="0" b="7620"/>
+            <wp:wrapTight wrapText="bothSides">
+              <wp:wrapPolygon edited="0">
+                <wp:start x="0" y="0"/>
+                <wp:lineTo x="0" y="21525"/>
+                <wp:lineTo x="21531" y="21525"/>
+                <wp:lineTo x="21531" y="0"/>
+                <wp:lineTo x="0" y="0"/>
+              </wp:wrapPolygon>
+            </wp:wrapTight>
+            <wp:docPr id="10" name="Picture 10" descr="Graphical user interface&#10;&#10;Description automatically generated"/>
+            <wp:cNvGraphicFramePr>
+              <a:graphicFrameLocks xmlns:a="http://schemas.openxmlformats.org/drawingml/2006/main" noChangeAspect="1"/>
+            </wp:cNvGraphicFramePr>
+            <a:graphic xmlns:a="http://schemas.openxmlformats.org/drawingml/2006/main">
+              <a:graphicData uri="http://schemas.openxmlformats.org/drawingml/2006/picture">
+                <pic:pic xmlns:pic="http://schemas.openxmlformats.org/drawingml/2006/picture">
+                  <pic:nvPicPr>
+                    <pic:cNvPr id="5" name="Picture 5" descr="Graphical user interface&#10;&#10;Description automatically generated"/>
+                    <pic:cNvPicPr/>
+                  </pic:nvPicPr>
+                  <pic:blipFill>
+                    <a:blip r:embed="rId12"/>
+                    <a:stretch>
+                      <a:fillRect/>
+                    </a:stretch>
+                  </pic:blipFill>
+                  <pic:spPr>
+                    <a:xfrm>
+                      <a:off x="0" y="0"/>
+                      <a:ext cx="5943600" cy="3307080"/>
+                    </a:xfrm>
+                    <a:prstGeom prst="rect">
+                      <a:avLst/>
+                    </a:prstGeom>
+                  </pic:spPr>
+                </pic:pic>
+              </a:graphicData>
+            </a:graphic>
+          </wp:anchor>
+        </w:drawing>
+      </w:r>
+      <w:r>
+        <w:rPr>
+          <w:lang w:val="es-ES"/>
+        </w:rPr>
+        <w:br w:type="page"/>
+      </w:r>
+    </w:p>
+    <w:p>
+      <w:pPr>
+        <w:pStyle w:val="ListParagraph"/>
+        <w:ind w:left="8496"/>
+        <w:rPr>
+          <w:lang w:val="es-ES"/>
+        </w:rPr>
+      </w:pPr>
+      <w:r>
+        <w:rPr>
+          <w:noProof/>
+        </w:rPr>
+        <w:lastRenderedPageBreak/>
+        <w:drawing>
+          <wp:anchor distT="0" distB="0" distL="114300" distR="114300" simplePos="0" relativeHeight="251675648" behindDoc="0" locked="0" layoutInCell="1" allowOverlap="1" wp14:anchorId="551E76A9" wp14:editId="1F4D2219">
+            <wp:simplePos x="0" y="0"/>
+            <wp:positionH relativeFrom="margin">
+              <wp:align>center</wp:align>
+            </wp:positionH>
+            <wp:positionV relativeFrom="paragraph">
+              <wp:posOffset>0</wp:posOffset>
+            </wp:positionV>
+            <wp:extent cx="5943600" cy="3352165"/>
+            <wp:effectExtent l="0" t="0" r="0" b="635"/>
+            <wp:wrapTight wrapText="bothSides">
+              <wp:wrapPolygon edited="0">
+                <wp:start x="0" y="0"/>
+                <wp:lineTo x="0" y="21481"/>
+                <wp:lineTo x="21531" y="21481"/>
+                <wp:lineTo x="21531" y="0"/>
+                <wp:lineTo x="0" y="0"/>
+              </wp:wrapPolygon>
+            </wp:wrapTight>
+            <wp:docPr id="8" name="Picture 8" descr="Chart, waterfall chart&#10;&#10;Description automatically generated"/>
+            <wp:cNvGraphicFramePr>
+              <a:graphicFrameLocks xmlns:a="http://schemas.openxmlformats.org/drawingml/2006/main" noChangeAspect="1"/>
+            </wp:cNvGraphicFramePr>
+            <a:graphic xmlns:a="http://schemas.openxmlformats.org/drawingml/2006/main">
+              <a:graphicData uri="http://schemas.openxmlformats.org/drawingml/2006/picture">
+                <pic:pic xmlns:pic="http://schemas.openxmlformats.org/drawingml/2006/picture">
+                  <pic:nvPicPr>
+                    <pic:cNvPr id="3" name="Picture 3" descr="Chart, waterfall chart&#10;&#10;Description automatically generated"/>
+                    <pic:cNvPicPr/>
+                  </pic:nvPicPr>
+                  <pic:blipFill>
+                    <a:blip r:embed="rId13"/>
+                    <a:stretch>
+                      <a:fillRect/>
+                    </a:stretch>
+                  </pic:blipFill>
+                  <pic:spPr>
+                    <a:xfrm>
+                      <a:off x="0" y="0"/>
+                      <a:ext cx="5943600" cy="3352165"/>
+                    </a:xfrm>
+                    <a:prstGeom prst="rect">
+                      <a:avLst/>
+                    </a:prstGeom>
+                  </pic:spPr>
+                </pic:pic>
+              </a:graphicData>
+            </a:graphic>
+          </wp:anchor>
+        </w:drawing>
+      </w:r>
+    </w:p>
+    <w:p>
+      <w:pPr>
+        <w:rPr>
+          <w:lang w:val="es-ES"/>
+        </w:rPr>
+      </w:pPr>
+      <w:r>
+        <w:rPr>
+          <w:noProof/>
+        </w:rPr>
+        <w:drawing>
+          <wp:anchor distT="0" distB="0" distL="114300" distR="114300" simplePos="0" relativeHeight="251677696" behindDoc="0" locked="0" layoutInCell="1" allowOverlap="1" wp14:anchorId="108983A4" wp14:editId="75B4C4C0">
+            <wp:simplePos x="0" y="0"/>
+            <wp:positionH relativeFrom="margin">
+              <wp:align>center</wp:align>
+            </wp:positionH>
+            <wp:positionV relativeFrom="paragraph">
+              <wp:posOffset>1859280</wp:posOffset>
+            </wp:positionV>
+            <wp:extent cx="5943600" cy="3333115"/>
+            <wp:effectExtent l="0" t="0" r="0" b="635"/>
+            <wp:wrapTight wrapText="bothSides">
+              <wp:wrapPolygon edited="0">
+                <wp:start x="0" y="0"/>
+                <wp:lineTo x="0" y="21481"/>
+                <wp:lineTo x="21531" y="21481"/>
+                <wp:lineTo x="21531" y="0"/>
+                <wp:lineTo x="0" y="0"/>
+              </wp:wrapPolygon>
+            </wp:wrapTight>
+            <wp:docPr id="11" name="Picture 11" descr="Graphical user interface&#10;&#10;Description automatically generated"/>
+            <wp:cNvGraphicFramePr>
+              <a:graphicFrameLocks xmlns:a="http://schemas.openxmlformats.org/drawingml/2006/main" noChangeAspect="1"/>
+            </wp:cNvGraphicFramePr>
+            <a:graphic xmlns:a="http://schemas.openxmlformats.org/drawingml/2006/main">
+              <a:graphicData uri="http://schemas.openxmlformats.org/drawingml/2006/picture">
+                <pic:pic xmlns:pic="http://schemas.openxmlformats.org/drawingml/2006/picture">
+                  <pic:nvPicPr>
+                    <pic:cNvPr id="6" name="Picture 6" descr="Graphical user interface&#10;&#10;Description automatically generated"/>
+                    <pic:cNvPicPr/>
+                  </pic:nvPicPr>
+                  <pic:blipFill>
+                    <a:blip r:embed="rId14"/>
+                    <a:stretch>
+                      <a:fillRect/>
+                    </a:stretch>
+                  </pic:blipFill>
+                  <pic:spPr>
+                    <a:xfrm>
+                      <a:off x="0" y="0"/>
+                      <a:ext cx="5943600" cy="3333115"/>
+                    </a:xfrm>
+                    <a:prstGeom prst="rect">
+                      <a:avLst/>
+                    </a:prstGeom>
+                  </pic:spPr>
+                </pic:pic>
+              </a:graphicData>
+            </a:graphic>
+          </wp:anchor>
+        </w:drawing>
+      </w:r>
+      <w:r>
+        <w:rPr>
+          <w:lang w:val="es-ES"/>
+        </w:rPr>
+        <w:br w:type="page"/>
+      </w:r>
+    </w:p>
+    <w:p>
+      <w:pPr>
+        <w:pStyle w:val="ListParagraph"/>
+        <w:ind w:left="8496"/>
+        <w:rPr>
+          <w:lang w:val="es-ES"/>
+        </w:rPr>
+      </w:pPr>
+      <w:r>
+        <w:rPr>
+          <w:noProof/>
+        </w:rPr>
+        <w:lastRenderedPageBreak/>
+        <w:drawing>
+          <wp:anchor distT="0" distB="0" distL="114300" distR="114300" simplePos="0" relativeHeight="251667456" behindDoc="0" locked="0" layoutInCell="1" allowOverlap="1" wp14:anchorId="0FCF49B7" wp14:editId="710A1E27">
+            <wp:simplePos x="0" y="0"/>
+            <wp:positionH relativeFrom="margin">
+              <wp:align>center</wp:align>
+            </wp:positionH>
+            <wp:positionV relativeFrom="paragraph">
+              <wp:posOffset>0</wp:posOffset>
+            </wp:positionV>
+            <wp:extent cx="5943600" cy="3341370"/>
+            <wp:effectExtent l="0" t="0" r="0" b="0"/>
+            <wp:wrapTight wrapText="bothSides">
+              <wp:wrapPolygon edited="0">
+                <wp:start x="0" y="0"/>
+                <wp:lineTo x="0" y="21428"/>
+                <wp:lineTo x="21531" y="21428"/>
+                <wp:lineTo x="21531" y="0"/>
+                <wp:lineTo x="0" y="0"/>
+              </wp:wrapPolygon>
+            </wp:wrapTight>
+            <wp:docPr id="7" name="Picture 7" descr="A picture containing calendar&#10;&#10;Description automatically generated"/>
+            <wp:cNvGraphicFramePr>
+              <a:graphicFrameLocks xmlns:a="http://schemas.openxmlformats.org/drawingml/2006/main" noChangeAspect="1"/>
+            </wp:cNvGraphicFramePr>
+            <a:graphic xmlns:a="http://schemas.openxmlformats.org/drawingml/2006/main">
+              <a:graphicData uri="http://schemas.openxmlformats.org/drawingml/2006/picture">
+                <pic:pic xmlns:pic="http://schemas.openxmlformats.org/drawingml/2006/picture">
+                  <pic:nvPicPr>
+                    <pic:cNvPr id="2" name="Picture 2" descr="A picture containing calendar&#10;&#10;Description automatically generated"/>
+                    <pic:cNvPicPr/>
+                  </pic:nvPicPr>
+                  <pic:blipFill>
+                    <a:blip r:embed="rId15"/>
+                    <a:stretch>
+                      <a:fillRect/>
+                    </a:stretch>
+                  </pic:blipFill>
+                  <pic:spPr>
+                    <a:xfrm>
+                      <a:off x="0" y="0"/>
+                      <a:ext cx="5943600" cy="3341370"/>
+                    </a:xfrm>
+                    <a:prstGeom prst="rect">
+                      <a:avLst/>
+                    </a:prstGeom>
+                  </pic:spPr>
+                </pic:pic>
+              </a:graphicData>
+            </a:graphic>
+          </wp:anchor>
+        </w:drawing>
       </w:r>
     </w:p>
     <w:sectPr>
@@ -1181,13 +1817,13 @@
     <w:name w:val="Normal"/>
     <w:qFormat/>
   </w:style>
-  <w:style w:type="character" w:default="1" w:styleId="Fuentedeprrafopredeter">
+  <w:style w:type="character" w:default="1" w:styleId="DefaultParagraphFont">
     <w:name w:val="Default Paragraph Font"/>
     <w:uiPriority w:val="1"/>
     <w:semiHidden/>
     <w:unhideWhenUsed/>
   </w:style>
-  <w:style w:type="table" w:default="1" w:styleId="Tablanormal">
+  <w:style w:type="table" w:default="1" w:styleId="TableNormal">
     <w:name w:val="Normal Table"/>
     <w:uiPriority w:val="99"/>
     <w:semiHidden/>
@@ -1202,13 +1838,13 @@
       </w:tblCellMar>
     </w:tblPr>
   </w:style>
-  <w:style w:type="numbering" w:default="1" w:styleId="Sinlista">
+  <w:style w:type="numbering" w:default="1" w:styleId="NoList">
     <w:name w:val="No List"/>
     <w:uiPriority w:val="99"/>
     <w:semiHidden/>
     <w:unhideWhenUsed/>
   </w:style>
-  <w:style w:type="paragraph" w:styleId="Prrafodelista">
+  <w:style w:type="paragraph" w:styleId="ListParagraph">
     <w:name w:val="List Paragraph"/>
     <w:basedOn w:val="Normal"/>
     <w:uiPriority w:val="34"/>

</xml_diff>